<commit_message>
Html: Contacts, Gamesessionview, Gamesessioncreate erstellt und designed, struktur
</commit_message>
<xml_diff>
--- a/Documentaion/Controller_HTML_Interface.docx
+++ b/Documentaion/Controller_HTML_Interface.docx
@@ -1,10 +1,10 @@
 
 <file path=word/document.xml><?xml version="1.0" encoding="utf-8"?>
-<w:document xmlns:wpc="http://schemas.microsoft.com/office/word/2010/wordprocessingCanvas" xmlns:cx="http://schemas.microsoft.com/office/drawing/2014/chartex" xmlns:cx1="http://schemas.microsoft.com/office/drawing/2015/9/8/chartex" xmlns:cx2="http://schemas.microsoft.com/office/drawing/2015/10/21/chartex" xmlns:cx3="http://schemas.microsoft.com/office/drawing/2016/5/9/chartex" xmlns:cx4="http://schemas.microsoft.com/office/drawing/2016/5/10/chartex" xmlns:cx5="http://schemas.microsoft.com/office/drawing/2016/5/11/chartex" xmlns:cx6="http://schemas.microsoft.com/office/drawing/2016/5/12/chartex" xmlns:cx7="http://schemas.microsoft.com/office/drawing/2016/5/13/chartex" xmlns:cx8="http://schemas.microsoft.com/office/drawing/2016/5/14/chartex" xmlns:mc="http://schemas.openxmlformats.org/markup-compatibility/2006" xmlns:aink="http://schemas.microsoft.com/office/drawing/2016/ink" xmlns:am3d="http://schemas.microsoft.com/office/drawing/2017/model3d" xmlns:o="urn:schemas-microsoft-com:office:office" xmlns:r="http://schemas.openxmlformats.org/officeDocument/2006/relationships" xmlns:m="http://schemas.openxmlformats.org/officeDocument/2006/math" xmlns:v="urn:schemas-microsoft-com:vml" xmlns:wp14="http://schemas.microsoft.com/office/word/2010/wordprocessingDrawing" xmlns:wp="http://schemas.openxmlformats.org/drawingml/2006/wordprocessingDrawing" xmlns:w10="urn:schemas-microsoft-com:office:word" xmlns:w="http://schemas.openxmlformats.org/wordprocessingml/2006/main" xmlns:w14="http://schemas.microsoft.com/office/word/2010/wordml" xmlns:w15="http://schemas.microsoft.com/office/word/2012/wordml" xmlns:w16cid="http://schemas.microsoft.com/office/word/2016/wordml/cid" xmlns:w16se="http://schemas.microsoft.com/office/word/2015/wordml/symex" xmlns:wpg="http://schemas.microsoft.com/office/word/2010/wordprocessingGroup" xmlns:wpi="http://schemas.microsoft.com/office/word/2010/wordprocessingInk" xmlns:wne="http://schemas.microsoft.com/office/word/2006/wordml" xmlns:wps="http://schemas.microsoft.com/office/word/2010/wordprocessingShape" mc:Ignorable="w14 w15 w16se w16cid wp14">
+<w:document xmlns:wpc="http://schemas.microsoft.com/office/word/2010/wordprocessingCanvas" xmlns:cx="http://schemas.microsoft.com/office/drawing/2014/chartex" xmlns:cx1="http://schemas.microsoft.com/office/drawing/2015/9/8/chartex" xmlns:mc="http://schemas.openxmlformats.org/markup-compatibility/2006" xmlns:o="urn:schemas-microsoft-com:office:office" xmlns:r="http://schemas.openxmlformats.org/officeDocument/2006/relationships" xmlns:m="http://schemas.openxmlformats.org/officeDocument/2006/math" xmlns:v="urn:schemas-microsoft-com:vml" xmlns:wp14="http://schemas.microsoft.com/office/word/2010/wordprocessingDrawing" xmlns:wp="http://schemas.openxmlformats.org/drawingml/2006/wordprocessingDrawing" xmlns:w10="urn:schemas-microsoft-com:office:word" xmlns:w="http://schemas.openxmlformats.org/wordprocessingml/2006/main" xmlns:w14="http://schemas.microsoft.com/office/word/2010/wordml" xmlns:w15="http://schemas.microsoft.com/office/word/2012/wordml" xmlns:w16se="http://schemas.microsoft.com/office/word/2015/wordml/symex" xmlns:wpg="http://schemas.microsoft.com/office/word/2010/wordprocessingGroup" xmlns:wpi="http://schemas.microsoft.com/office/word/2010/wordprocessingInk" xmlns:wne="http://schemas.microsoft.com/office/word/2006/wordml" xmlns:wps="http://schemas.microsoft.com/office/word/2010/wordprocessingShape" mc:Ignorable="w14 w15 w16se wp14">
   <w:body>
     <w:p>
       <w:pPr>
-        <w:pStyle w:val="Title"/>
+        <w:pStyle w:val="Titel"/>
         <w:rPr>
           <w:lang w:val="en-GB"/>
         </w:rPr>
@@ -90,7 +90,7 @@
     </w:p>
     <w:p>
       <w:pPr>
-        <w:pStyle w:val="ListParagraph"/>
+        <w:pStyle w:val="Listenabsatz"/>
         <w:numPr>
           <w:ilvl w:val="0"/>
           <w:numId w:val="1"/>
@@ -108,7 +108,7 @@
     </w:p>
     <w:p>
       <w:pPr>
-        <w:pStyle w:val="ListParagraph"/>
+        <w:pStyle w:val="Listenabsatz"/>
         <w:numPr>
           <w:ilvl w:val="1"/>
           <w:numId w:val="1"/>
@@ -126,7 +126,7 @@
     </w:p>
     <w:p>
       <w:pPr>
-        <w:pStyle w:val="ListParagraph"/>
+        <w:pStyle w:val="Listenabsatz"/>
         <w:numPr>
           <w:ilvl w:val="1"/>
           <w:numId w:val="1"/>
@@ -144,7 +144,7 @@
     </w:p>
     <w:p>
       <w:pPr>
-        <w:pStyle w:val="ListParagraph"/>
+        <w:pStyle w:val="Listenabsatz"/>
         <w:numPr>
           <w:ilvl w:val="1"/>
           <w:numId w:val="1"/>
@@ -184,7 +184,7 @@
     </w:p>
     <w:p>
       <w:pPr>
-        <w:pStyle w:val="ListParagraph"/>
+        <w:pStyle w:val="Listenabsatz"/>
         <w:numPr>
           <w:ilvl w:val="0"/>
           <w:numId w:val="1"/>
@@ -202,7 +202,7 @@
     </w:p>
     <w:p>
       <w:pPr>
-        <w:pStyle w:val="ListParagraph"/>
+        <w:pStyle w:val="Listenabsatz"/>
         <w:numPr>
           <w:ilvl w:val="1"/>
           <w:numId w:val="1"/>
@@ -220,7 +220,7 @@
     </w:p>
     <w:p>
       <w:pPr>
-        <w:pStyle w:val="ListParagraph"/>
+        <w:pStyle w:val="Listenabsatz"/>
         <w:numPr>
           <w:ilvl w:val="1"/>
           <w:numId w:val="1"/>
@@ -251,7 +251,7 @@
     </w:p>
     <w:p>
       <w:pPr>
-        <w:pStyle w:val="ListParagraph"/>
+        <w:pStyle w:val="Listenabsatz"/>
         <w:numPr>
           <w:ilvl w:val="0"/>
           <w:numId w:val="1"/>
@@ -269,7 +269,7 @@
     </w:p>
     <w:p>
       <w:pPr>
-        <w:pStyle w:val="ListParagraph"/>
+        <w:pStyle w:val="Listenabsatz"/>
         <w:numPr>
           <w:ilvl w:val="1"/>
           <w:numId w:val="1"/>
@@ -293,7 +293,7 @@
     </w:p>
     <w:p>
       <w:pPr>
-        <w:pStyle w:val="ListParagraph"/>
+        <w:pStyle w:val="Listenabsatz"/>
         <w:numPr>
           <w:ilvl w:val="1"/>
           <w:numId w:val="1"/>
@@ -317,7 +317,7 @@
     </w:p>
     <w:p>
       <w:pPr>
-        <w:pStyle w:val="ListParagraph"/>
+        <w:pStyle w:val="Listenabsatz"/>
         <w:numPr>
           <w:ilvl w:val="1"/>
           <w:numId w:val="1"/>
@@ -349,18 +349,12 @@
         <w:rPr>
           <w:lang w:val="en-GB"/>
         </w:rPr>
-        <w:t>gamesessionview</w:t>
-      </w:r>
-      <w:r>
-        <w:rPr>
-          <w:lang w:val="en-GB"/>
-        </w:rPr>
-        <w:t>.html</w:t>
-      </w:r>
-    </w:p>
-    <w:p>
-      <w:pPr>
-        <w:pStyle w:val="ListParagraph"/>
+        <w:t>gamesessionview.html</w:t>
+      </w:r>
+    </w:p>
+    <w:p>
+      <w:pPr>
+        <w:pStyle w:val="Listenabsatz"/>
         <w:numPr>
           <w:ilvl w:val="0"/>
           <w:numId w:val="1"/>
@@ -378,7 +372,7 @@
     </w:p>
     <w:p>
       <w:pPr>
-        <w:pStyle w:val="ListParagraph"/>
+        <w:pStyle w:val="Listenabsatz"/>
         <w:numPr>
           <w:ilvl w:val="1"/>
           <w:numId w:val="1"/>
@@ -391,18 +385,12 @@
         <w:rPr>
           <w:lang w:val="en-GB"/>
         </w:rPr>
-        <w:t>u</w:t>
-      </w:r>
-      <w:r>
-        <w:rPr>
-          <w:lang w:val="en-GB"/>
-        </w:rPr>
-        <w:t>ser</w:t>
-      </w:r>
-    </w:p>
-    <w:p>
-      <w:pPr>
-        <w:pStyle w:val="ListParagraph"/>
+        <w:t>user</w:t>
+      </w:r>
+    </w:p>
+    <w:p>
+      <w:pPr>
+        <w:pStyle w:val="Listenabsatz"/>
         <w:numPr>
           <w:ilvl w:val="1"/>
           <w:numId w:val="1"/>
@@ -430,18 +418,12 @@
         <w:rPr>
           <w:lang w:val="en-GB"/>
         </w:rPr>
-        <w:t>gamesessioncreate</w:t>
-      </w:r>
-      <w:r>
-        <w:rPr>
-          <w:lang w:val="en-GB"/>
-        </w:rPr>
-        <w:t>.html</w:t>
-      </w:r>
-    </w:p>
-    <w:p>
-      <w:pPr>
-        <w:pStyle w:val="ListParagraph"/>
+        <w:t>gamesessioncreate.html</w:t>
+      </w:r>
+    </w:p>
+    <w:p>
+      <w:pPr>
+        <w:pStyle w:val="Listenabsatz"/>
         <w:numPr>
           <w:ilvl w:val="0"/>
           <w:numId w:val="1"/>
@@ -459,7 +441,7 @@
     </w:p>
     <w:p>
       <w:pPr>
-        <w:pStyle w:val="ListParagraph"/>
+        <w:pStyle w:val="Listenabsatz"/>
         <w:numPr>
           <w:ilvl w:val="1"/>
           <w:numId w:val="1"/>
@@ -490,7 +472,7 @@
     </w:p>
     <w:p>
       <w:pPr>
-        <w:pStyle w:val="ListParagraph"/>
+        <w:pStyle w:val="Listenabsatz"/>
         <w:numPr>
           <w:ilvl w:val="0"/>
           <w:numId w:val="1"/>
@@ -516,7 +498,7 @@
     </w:p>
     <w:p>
       <w:pPr>
-        <w:pStyle w:val="ListParagraph"/>
+        <w:pStyle w:val="Listenabsatz"/>
         <w:numPr>
           <w:ilvl w:val="1"/>
           <w:numId w:val="1"/>
@@ -536,7 +518,7 @@
     </w:p>
     <w:p>
       <w:pPr>
-        <w:pStyle w:val="ListParagraph"/>
+        <w:pStyle w:val="Listenabsatz"/>
         <w:numPr>
           <w:ilvl w:val="2"/>
           <w:numId w:val="1"/>
@@ -554,7 +536,7 @@
     </w:p>
     <w:p>
       <w:pPr>
-        <w:pStyle w:val="ListParagraph"/>
+        <w:pStyle w:val="Listenabsatz"/>
         <w:numPr>
           <w:ilvl w:val="2"/>
           <w:numId w:val="1"/>
@@ -572,7 +554,7 @@
     </w:p>
     <w:p>
       <w:pPr>
-        <w:pStyle w:val="ListParagraph"/>
+        <w:pStyle w:val="Listenabsatz"/>
         <w:numPr>
           <w:ilvl w:val="2"/>
           <w:numId w:val="1"/>
@@ -590,7 +572,7 @@
     </w:p>
     <w:p>
       <w:pPr>
-        <w:pStyle w:val="ListParagraph"/>
+        <w:pStyle w:val="Listenabsatz"/>
         <w:numPr>
           <w:ilvl w:val="2"/>
           <w:numId w:val="1"/>
@@ -616,19 +598,12 @@
         <w:rPr>
           <w:lang w:val="en-GB"/>
         </w:rPr>
-        <w:lastRenderedPageBreak/>
-        <w:t>itemlist</w:t>
-      </w:r>
-      <w:r>
-        <w:rPr>
-          <w:lang w:val="en-GB"/>
-        </w:rPr>
-        <w:t>.html</w:t>
-      </w:r>
-    </w:p>
-    <w:p>
-      <w:pPr>
-        <w:pStyle w:val="ListParagraph"/>
+        <w:t>itemlist.html</w:t>
+      </w:r>
+    </w:p>
+    <w:p>
+      <w:pPr>
+        <w:pStyle w:val="Listenabsatz"/>
         <w:numPr>
           <w:ilvl w:val="0"/>
           <w:numId w:val="1"/>
@@ -646,7 +621,7 @@
     </w:p>
     <w:p>
       <w:pPr>
-        <w:pStyle w:val="ListParagraph"/>
+        <w:pStyle w:val="Listenabsatz"/>
         <w:numPr>
           <w:ilvl w:val="1"/>
           <w:numId w:val="1"/>
@@ -659,18 +634,12 @@
         <w:rPr>
           <w:lang w:val="en-GB"/>
         </w:rPr>
-        <w:t>u</w:t>
-      </w:r>
-      <w:r>
-        <w:rPr>
-          <w:lang w:val="en-GB"/>
-        </w:rPr>
-        <w:t>ser</w:t>
-      </w:r>
-    </w:p>
-    <w:p>
-      <w:pPr>
-        <w:pStyle w:val="ListParagraph"/>
+        <w:t>user</w:t>
+      </w:r>
+    </w:p>
+    <w:p>
+      <w:pPr>
+        <w:pStyle w:val="Listenabsatz"/>
         <w:numPr>
           <w:ilvl w:val="1"/>
           <w:numId w:val="1"/>
@@ -708,7 +677,7 @@
     </w:p>
     <w:tbl>
       <w:tblPr>
-        <w:tblStyle w:val="TableGrid"/>
+        <w:tblStyle w:val="Tabellenraster"/>
         <w:tblW w:w="9776" w:type="dxa"/>
         <w:tblLayout w:type="fixed"/>
         <w:tblLook w:val="04A0" w:firstRow="1" w:lastRow="0" w:firstColumn="1" w:lastColumn="0" w:noHBand="0" w:noVBand="1"/>
@@ -899,7 +868,6 @@
               <w:t>="${</w:t>
             </w:r>
             <w:proofErr w:type="spellStart"/>
-            <w:proofErr w:type="gramStart"/>
             <w:r>
               <w:rPr>
                 <w:lang w:val="en-GB"/>
@@ -913,7 +881,6 @@
               <w:t>.userName</w:t>
             </w:r>
             <w:proofErr w:type="spellEnd"/>
-            <w:proofErr w:type="gramEnd"/>
             <w:r>
               <w:rPr>
                 <w:lang w:val="en-GB"/>
@@ -1012,19 +979,7 @@
               <w:rPr>
                 <w:lang w:val="en-GB"/>
               </w:rPr>
-              <w:t>character</w:t>
-            </w:r>
-            <w:r>
-              <w:rPr>
-                <w:lang w:val="en-GB"/>
-              </w:rPr>
-              <w:t>.</w:t>
-            </w:r>
-            <w:r>
-              <w:rPr>
-                <w:lang w:val="en-GB"/>
-              </w:rPr>
-              <w:t>name</w:t>
+              <w:t>character.name</w:t>
             </w:r>
             <w:r>
               <w:rPr>
@@ -1112,6 +1067,304 @@
           <w:tcPr>
             <w:tcW w:w="4536" w:type="dxa"/>
           </w:tcPr>
+          <w:p>
+            <w:pPr>
+              <w:rPr>
+                <w:lang w:val="en-GB"/>
+              </w:rPr>
+            </w:pPr>
+            <w:r>
+              <w:rPr>
+                <w:lang w:val="en-GB"/>
+              </w:rPr>
+              <w:t xml:space="preserve">&lt;span </w:t>
+            </w:r>
+            <w:proofErr w:type="spellStart"/>
+            <w:r>
+              <w:rPr>
+                <w:lang w:val="en-GB"/>
+              </w:rPr>
+              <w:t>th:text</w:t>
+            </w:r>
+            <w:proofErr w:type="spellEnd"/>
+            <w:r>
+              <w:rPr>
+                <w:lang w:val="en-GB"/>
+              </w:rPr>
+              <w:t>="${</w:t>
+            </w:r>
+            <w:r>
+              <w:rPr>
+                <w:lang w:val="en-GB"/>
+              </w:rPr>
+              <w:t>gamesession</w:t>
+            </w:r>
+            <w:r>
+              <w:rPr>
+                <w:lang w:val="en-GB"/>
+              </w:rPr>
+              <w:t>.name</w:t>
+            </w:r>
+            <w:r>
+              <w:rPr>
+                <w:lang w:val="en-GB"/>
+              </w:rPr>
+              <w:t>}"&gt;&lt;/span&gt;</w:t>
+            </w:r>
+          </w:p>
+        </w:tc>
+      </w:tr>
+      <w:tr>
+        <w:tc>
+          <w:tcPr>
+            <w:tcW w:w="1649" w:type="dxa"/>
+          </w:tcPr>
+          <w:p>
+            <w:pPr>
+              <w:rPr>
+                <w:lang w:val="en-GB"/>
+              </w:rPr>
+            </w:pPr>
+            <w:r>
+              <w:rPr>
+                <w:lang w:val="en-GB"/>
+              </w:rPr>
+              <w:t>friends</w:t>
+            </w:r>
+          </w:p>
+        </w:tc>
+        <w:tc>
+          <w:tcPr>
+            <w:tcW w:w="1887" w:type="dxa"/>
+          </w:tcPr>
+          <w:p>
+            <w:pPr>
+              <w:rPr>
+                <w:lang w:val="en-GB"/>
+              </w:rPr>
+            </w:pPr>
+            <w:r>
+              <w:rPr>
+                <w:lang w:val="en-GB"/>
+              </w:rPr>
+              <w:t>List&lt;</w:t>
+            </w:r>
+            <w:proofErr w:type="spellStart"/>
+            <w:r>
+              <w:rPr>
+                <w:lang w:val="en-GB"/>
+              </w:rPr>
+              <w:t>FriendModel</w:t>
+            </w:r>
+            <w:proofErr w:type="spellEnd"/>
+            <w:r>
+              <w:rPr>
+                <w:lang w:val="en-GB"/>
+              </w:rPr>
+              <w:t>&gt;</w:t>
+            </w:r>
+          </w:p>
+        </w:tc>
+        <w:tc>
+          <w:tcPr>
+            <w:tcW w:w="1704" w:type="dxa"/>
+          </w:tcPr>
+          <w:p>
+            <w:pPr>
+              <w:rPr>
+                <w:lang w:val="en-GB"/>
+              </w:rPr>
+            </w:pPr>
+            <w:r>
+              <w:rPr>
+                <w:lang w:val="en-GB"/>
+              </w:rPr>
+              <w:t xml:space="preserve">A list of </w:t>
+            </w:r>
+            <w:proofErr w:type="spellStart"/>
+            <w:r>
+              <w:rPr>
+                <w:lang w:val="en-GB"/>
+              </w:rPr>
+              <w:t>FriendModel</w:t>
+            </w:r>
+            <w:proofErr w:type="spellEnd"/>
+            <w:r>
+              <w:rPr>
+                <w:lang w:val="en-GB"/>
+              </w:rPr>
+              <w:t>.</w:t>
+            </w:r>
+          </w:p>
+        </w:tc>
+        <w:tc>
+          <w:tcPr>
+            <w:tcW w:w="4536" w:type="dxa"/>
+          </w:tcPr>
+          <w:p>
+            <w:pPr>
+              <w:rPr>
+                <w:lang w:val="en-GB"/>
+              </w:rPr>
+            </w:pPr>
+            <w:r>
+              <w:rPr>
+                <w:lang w:val="en-GB"/>
+              </w:rPr>
+              <w:t>&lt;</w:t>
+            </w:r>
+            <w:proofErr w:type="spellStart"/>
+            <w:r>
+              <w:rPr>
+                <w:lang w:val="en-GB"/>
+              </w:rPr>
+              <w:t>tr</w:t>
+            </w:r>
+            <w:proofErr w:type="spellEnd"/>
+            <w:r>
+              <w:rPr>
+                <w:lang w:val="en-GB"/>
+              </w:rPr>
+              <w:t xml:space="preserve"> </w:t>
+            </w:r>
+            <w:proofErr w:type="spellStart"/>
+            <w:proofErr w:type="gramStart"/>
+            <w:r>
+              <w:rPr>
+                <w:lang w:val="en-GB"/>
+              </w:rPr>
+              <w:t>th:each</w:t>
+            </w:r>
+            <w:proofErr w:type="spellEnd"/>
+            <w:proofErr w:type="gramEnd"/>
+            <w:r>
+              <w:rPr>
+                <w:lang w:val="en-GB"/>
+              </w:rPr>
+              <w:t>="</w:t>
+            </w:r>
+            <w:r>
+              <w:rPr>
+                <w:lang w:val="en-GB"/>
+              </w:rPr>
+              <w:t>friend</w:t>
+            </w:r>
+            <w:r>
+              <w:rPr>
+                <w:lang w:val="en-GB"/>
+              </w:rPr>
+              <w:t xml:space="preserve"> : ${</w:t>
+            </w:r>
+            <w:r>
+              <w:rPr>
+                <w:lang w:val="en-GB"/>
+              </w:rPr>
+              <w:t>friends</w:t>
+            </w:r>
+            <w:r>
+              <w:rPr>
+                <w:lang w:val="en-GB"/>
+              </w:rPr>
+              <w:t>}"&gt;</w:t>
+            </w:r>
+          </w:p>
+          <w:p>
+            <w:pPr>
+              <w:rPr>
+                <w:lang w:val="en-GB"/>
+              </w:rPr>
+            </w:pPr>
+            <w:r>
+              <w:rPr>
+                <w:lang w:val="en-GB"/>
+              </w:rPr>
+              <w:t xml:space="preserve">  </w:t>
+            </w:r>
+            <w:r>
+              <w:rPr>
+                <w:lang w:val="en-GB"/>
+              </w:rPr>
+              <w:t>&lt;td</w:t>
+            </w:r>
+            <w:r>
+              <w:rPr>
+                <w:lang w:val="en-GB"/>
+              </w:rPr>
+              <w:t xml:space="preserve"> </w:t>
+            </w:r>
+            <w:proofErr w:type="spellStart"/>
+            <w:r>
+              <w:rPr>
+                <w:lang w:val="en-GB"/>
+              </w:rPr>
+              <w:t>th:text</w:t>
+            </w:r>
+            <w:proofErr w:type="spellEnd"/>
+            <w:r>
+              <w:rPr>
+                <w:lang w:val="en-GB"/>
+              </w:rPr>
+              <w:t>="${</w:t>
+            </w:r>
+            <w:proofErr w:type="gramStart"/>
+            <w:r>
+              <w:rPr>
+                <w:lang w:val="en-GB"/>
+              </w:rPr>
+              <w:t>friend</w:t>
+            </w:r>
+            <w:r>
+              <w:rPr>
+                <w:lang w:val="en-GB"/>
+              </w:rPr>
+              <w:t>.</w:t>
+            </w:r>
+            <w:r>
+              <w:rPr>
+                <w:lang w:val="en-GB"/>
+              </w:rPr>
+              <w:t>friend2.userName</w:t>
+            </w:r>
+            <w:proofErr w:type="gramEnd"/>
+            <w:r>
+              <w:rPr>
+                <w:lang w:val="en-GB"/>
+              </w:rPr>
+              <w:t>}"&gt;</w:t>
+            </w:r>
+          </w:p>
+          <w:p>
+            <w:pPr>
+              <w:rPr>
+                <w:lang w:val="en-GB"/>
+              </w:rPr>
+            </w:pPr>
+            <w:r>
+              <w:rPr>
+                <w:lang w:val="en-GB"/>
+              </w:rPr>
+              <w:t xml:space="preserve">  </w:t>
+            </w:r>
+            <w:r>
+              <w:rPr>
+                <w:lang w:val="en-GB"/>
+              </w:rPr>
+              <w:t>&lt;/td&gt;</w:t>
+            </w:r>
+          </w:p>
+          <w:p>
+            <w:pPr>
+              <w:rPr>
+                <w:lang w:val="en-GB"/>
+              </w:rPr>
+            </w:pPr>
+            <w:r>
+              <w:rPr>
+                <w:lang w:val="en-GB"/>
+              </w:rPr>
+              <w:t>&lt;/tr&gt;</w:t>
+            </w:r>
+          </w:p>
           <w:p>
             <w:pPr>
               <w:rPr>
@@ -1136,7 +1389,7 @@
               <w:rPr>
                 <w:lang w:val="en-GB"/>
               </w:rPr>
-              <w:t>friends</w:t>
+              <w:t>blocks</w:t>
             </w:r>
           </w:p>
         </w:tc>
@@ -1161,7 +1414,7 @@
               <w:rPr>
                 <w:lang w:val="en-GB"/>
               </w:rPr>
-              <w:t>FriendModel</w:t>
+              <w:t>BlockModel</w:t>
             </w:r>
             <w:proofErr w:type="spellEnd"/>
             <w:r>
@@ -1193,7 +1446,7 @@
               <w:rPr>
                 <w:lang w:val="en-GB"/>
               </w:rPr>
-              <w:t>FriendModel</w:t>
+              <w:t>BlockModel</w:t>
             </w:r>
             <w:proofErr w:type="spellEnd"/>
             <w:r>
@@ -1218,7 +1471,21 @@
               <w:rPr>
                 <w:lang w:val="en-GB"/>
               </w:rPr>
-              <w:t xml:space="preserve">&lt;tr </w:t>
+              <w:t>&lt;</w:t>
+            </w:r>
+            <w:proofErr w:type="spellStart"/>
+            <w:r>
+              <w:rPr>
+                <w:lang w:val="en-GB"/>
+              </w:rPr>
+              <w:t>tr</w:t>
+            </w:r>
+            <w:proofErr w:type="spellEnd"/>
+            <w:r>
+              <w:rPr>
+                <w:lang w:val="en-GB"/>
+              </w:rPr>
+              <w:t xml:space="preserve"> </w:t>
             </w:r>
             <w:proofErr w:type="spellStart"/>
             <w:proofErr w:type="gramStart"/>
@@ -1240,7 +1507,7 @@
               <w:rPr>
                 <w:lang w:val="en-GB"/>
               </w:rPr>
-              <w:t>friend</w:t>
+              <w:t>block</w:t>
             </w:r>
             <w:r>
               <w:rPr>
@@ -1252,7 +1519,7 @@
               <w:rPr>
                 <w:lang w:val="en-GB"/>
               </w:rPr>
-              <w:t>friends</w:t>
+              <w:t>blocks</w:t>
             </w:r>
             <w:r>
               <w:rPr>
@@ -1277,13 +1544,7 @@
               <w:rPr>
                 <w:lang w:val="en-GB"/>
               </w:rPr>
-              <w:t>&lt;td</w:t>
-            </w:r>
-            <w:r>
-              <w:rPr>
-                <w:lang w:val="en-GB"/>
-              </w:rPr>
-              <w:t xml:space="preserve"> </w:t>
+              <w:t xml:space="preserve">&lt;td </w:t>
             </w:r>
             <w:proofErr w:type="spellStart"/>
             <w:r>
@@ -1299,12 +1560,12 @@
               </w:rPr>
               <w:t>="${</w:t>
             </w:r>
-            <w:proofErr w:type="gramStart"/>
-            <w:r>
-              <w:rPr>
-                <w:lang w:val="en-GB"/>
-              </w:rPr>
-              <w:t>friend</w:t>
+            <w:proofErr w:type="spellStart"/>
+            <w:r>
+              <w:rPr>
+                <w:lang w:val="en-GB"/>
+              </w:rPr>
+              <w:t>block</w:t>
             </w:r>
             <w:r>
               <w:rPr>
@@ -1316,251 +1577,9 @@
               <w:rPr>
                 <w:lang w:val="en-GB"/>
               </w:rPr>
-              <w:t>friend2.userName</w:t>
-            </w:r>
-            <w:proofErr w:type="gramEnd"/>
-            <w:r>
-              <w:rPr>
-                <w:lang w:val="en-GB"/>
-              </w:rPr>
-              <w:t>}"&gt;</w:t>
-            </w:r>
-          </w:p>
-          <w:p>
-            <w:pPr>
-              <w:rPr>
-                <w:lang w:val="en-GB"/>
-              </w:rPr>
-            </w:pPr>
-            <w:r>
-              <w:rPr>
-                <w:lang w:val="en-GB"/>
-              </w:rPr>
-              <w:t xml:space="preserve">  </w:t>
-            </w:r>
-            <w:r>
-              <w:rPr>
-                <w:lang w:val="en-GB"/>
-              </w:rPr>
-              <w:t>&lt;/td&gt;</w:t>
-            </w:r>
-          </w:p>
-          <w:p>
-            <w:pPr>
-              <w:rPr>
-                <w:lang w:val="en-GB"/>
-              </w:rPr>
-            </w:pPr>
-            <w:r>
-              <w:rPr>
-                <w:lang w:val="en-GB"/>
-              </w:rPr>
-              <w:t>&lt;/tr&gt;</w:t>
-            </w:r>
-          </w:p>
-          <w:p>
-            <w:pPr>
-              <w:rPr>
-                <w:lang w:val="en-GB"/>
-              </w:rPr>
-            </w:pPr>
-          </w:p>
-        </w:tc>
-      </w:tr>
-      <w:tr>
-        <w:tc>
-          <w:tcPr>
-            <w:tcW w:w="1649" w:type="dxa"/>
-          </w:tcPr>
-          <w:p>
-            <w:pPr>
-              <w:rPr>
-                <w:lang w:val="en-GB"/>
-              </w:rPr>
-            </w:pPr>
-            <w:r>
-              <w:rPr>
-                <w:lang w:val="en-GB"/>
-              </w:rPr>
-              <w:t>blocks</w:t>
-            </w:r>
-          </w:p>
-        </w:tc>
-        <w:tc>
-          <w:tcPr>
-            <w:tcW w:w="1887" w:type="dxa"/>
-          </w:tcPr>
-          <w:p>
-            <w:pPr>
-              <w:rPr>
-                <w:lang w:val="en-GB"/>
-              </w:rPr>
-            </w:pPr>
-            <w:r>
-              <w:rPr>
-                <w:lang w:val="en-GB"/>
-              </w:rPr>
-              <w:t>List&lt;</w:t>
-            </w:r>
-            <w:proofErr w:type="spellStart"/>
-            <w:r>
-              <w:rPr>
-                <w:lang w:val="en-GB"/>
-              </w:rPr>
-              <w:t>BlockModel</w:t>
+              <w:t>blockedUser.userName</w:t>
             </w:r>
             <w:proofErr w:type="spellEnd"/>
-            <w:r>
-              <w:rPr>
-                <w:lang w:val="en-GB"/>
-              </w:rPr>
-              <w:t>&gt;</w:t>
-            </w:r>
-          </w:p>
-        </w:tc>
-        <w:tc>
-          <w:tcPr>
-            <w:tcW w:w="1704" w:type="dxa"/>
-          </w:tcPr>
-          <w:p>
-            <w:pPr>
-              <w:rPr>
-                <w:lang w:val="en-GB"/>
-              </w:rPr>
-            </w:pPr>
-            <w:r>
-              <w:rPr>
-                <w:lang w:val="en-GB"/>
-              </w:rPr>
-              <w:t xml:space="preserve">A list of </w:t>
-            </w:r>
-            <w:proofErr w:type="spellStart"/>
-            <w:r>
-              <w:rPr>
-                <w:lang w:val="en-GB"/>
-              </w:rPr>
-              <w:t>BlockModel</w:t>
-            </w:r>
-            <w:proofErr w:type="spellEnd"/>
-            <w:r>
-              <w:rPr>
-                <w:lang w:val="en-GB"/>
-              </w:rPr>
-              <w:t>.</w:t>
-            </w:r>
-          </w:p>
-        </w:tc>
-        <w:tc>
-          <w:tcPr>
-            <w:tcW w:w="4536" w:type="dxa"/>
-          </w:tcPr>
-          <w:p>
-            <w:pPr>
-              <w:rPr>
-                <w:lang w:val="en-GB"/>
-              </w:rPr>
-            </w:pPr>
-            <w:r>
-              <w:rPr>
-                <w:lang w:val="en-GB"/>
-              </w:rPr>
-              <w:t xml:space="preserve">&lt;tr </w:t>
-            </w:r>
-            <w:proofErr w:type="spellStart"/>
-            <w:proofErr w:type="gramStart"/>
-            <w:r>
-              <w:rPr>
-                <w:lang w:val="en-GB"/>
-              </w:rPr>
-              <w:t>th:each</w:t>
-            </w:r>
-            <w:proofErr w:type="spellEnd"/>
-            <w:proofErr w:type="gramEnd"/>
-            <w:r>
-              <w:rPr>
-                <w:lang w:val="en-GB"/>
-              </w:rPr>
-              <w:t>="</w:t>
-            </w:r>
-            <w:r>
-              <w:rPr>
-                <w:lang w:val="en-GB"/>
-              </w:rPr>
-              <w:t>block</w:t>
-            </w:r>
-            <w:r>
-              <w:rPr>
-                <w:lang w:val="en-GB"/>
-              </w:rPr>
-              <w:t xml:space="preserve"> : ${</w:t>
-            </w:r>
-            <w:r>
-              <w:rPr>
-                <w:lang w:val="en-GB"/>
-              </w:rPr>
-              <w:t>blocks</w:t>
-            </w:r>
-            <w:r>
-              <w:rPr>
-                <w:lang w:val="en-GB"/>
-              </w:rPr>
-              <w:t>}"&gt;</w:t>
-            </w:r>
-          </w:p>
-          <w:p>
-            <w:pPr>
-              <w:rPr>
-                <w:lang w:val="en-GB"/>
-              </w:rPr>
-            </w:pPr>
-            <w:r>
-              <w:rPr>
-                <w:lang w:val="en-GB"/>
-              </w:rPr>
-              <w:t xml:space="preserve">  </w:t>
-            </w:r>
-            <w:r>
-              <w:rPr>
-                <w:lang w:val="en-GB"/>
-              </w:rPr>
-              <w:t xml:space="preserve">&lt;td </w:t>
-            </w:r>
-            <w:proofErr w:type="spellStart"/>
-            <w:r>
-              <w:rPr>
-                <w:lang w:val="en-GB"/>
-              </w:rPr>
-              <w:t>th:text</w:t>
-            </w:r>
-            <w:proofErr w:type="spellEnd"/>
-            <w:r>
-              <w:rPr>
-                <w:lang w:val="en-GB"/>
-              </w:rPr>
-              <w:t>="${</w:t>
-            </w:r>
-            <w:proofErr w:type="spellStart"/>
-            <w:proofErr w:type="gramStart"/>
-            <w:r>
-              <w:rPr>
-                <w:lang w:val="en-GB"/>
-              </w:rPr>
-              <w:t>block</w:t>
-            </w:r>
-            <w:r>
-              <w:rPr>
-                <w:lang w:val="en-GB"/>
-              </w:rPr>
-              <w:t>.</w:t>
-            </w:r>
-            <w:r>
-              <w:rPr>
-                <w:lang w:val="en-GB"/>
-              </w:rPr>
-              <w:t>blockedUser.userName</w:t>
-            </w:r>
-            <w:proofErr w:type="spellEnd"/>
-            <w:proofErr w:type="gramEnd"/>
             <w:r>
               <w:rPr>
                 <w:lang w:val="en-GB"/>
@@ -1709,8 +1728,6 @@
         </w:rPr>
         <w:t>not tested</w:t>
       </w:r>
-      <w:bookmarkStart w:id="0" w:name="_GoBack"/>
-      <w:bookmarkEnd w:id="0"/>
       <w:r>
         <w:rPr>
           <w:lang w:val="en-GB"/>
@@ -3566,7 +3583,7 @@
 </file>
 
 <file path=word/numbering.xml><?xml version="1.0" encoding="utf-8"?>
-<w:numbering xmlns:wpc="http://schemas.microsoft.com/office/word/2010/wordprocessingCanvas" xmlns:cx="http://schemas.microsoft.com/office/drawing/2014/chartex" xmlns:cx1="http://schemas.microsoft.com/office/drawing/2015/9/8/chartex" xmlns:cx2="http://schemas.microsoft.com/office/drawing/2015/10/21/chartex" xmlns:cx3="http://schemas.microsoft.com/office/drawing/2016/5/9/chartex" xmlns:cx4="http://schemas.microsoft.com/office/drawing/2016/5/10/chartex" xmlns:cx5="http://schemas.microsoft.com/office/drawing/2016/5/11/chartex" xmlns:cx6="http://schemas.microsoft.com/office/drawing/2016/5/12/chartex" xmlns:cx7="http://schemas.microsoft.com/office/drawing/2016/5/13/chartex" xmlns:cx8="http://schemas.microsoft.com/office/drawing/2016/5/14/chartex" xmlns:mc="http://schemas.openxmlformats.org/markup-compatibility/2006" xmlns:aink="http://schemas.microsoft.com/office/drawing/2016/ink" xmlns:am3d="http://schemas.microsoft.com/office/drawing/2017/model3d" xmlns:o="urn:schemas-microsoft-com:office:office" xmlns:r="http://schemas.openxmlformats.org/officeDocument/2006/relationships" xmlns:m="http://schemas.openxmlformats.org/officeDocument/2006/math" xmlns:v="urn:schemas-microsoft-com:vml" xmlns:wp14="http://schemas.microsoft.com/office/word/2010/wordprocessingDrawing" xmlns:wp="http://schemas.openxmlformats.org/drawingml/2006/wordprocessingDrawing" xmlns:w10="urn:schemas-microsoft-com:office:word" xmlns:w="http://schemas.openxmlformats.org/wordprocessingml/2006/main" xmlns:w14="http://schemas.microsoft.com/office/word/2010/wordml" xmlns:w15="http://schemas.microsoft.com/office/word/2012/wordml" xmlns:w16cid="http://schemas.microsoft.com/office/word/2016/wordml/cid" xmlns:w16se="http://schemas.microsoft.com/office/word/2015/wordml/symex" xmlns:wpg="http://schemas.microsoft.com/office/word/2010/wordprocessingGroup" xmlns:wpi="http://schemas.microsoft.com/office/word/2010/wordprocessingInk" xmlns:wne="http://schemas.microsoft.com/office/word/2006/wordml" xmlns:wps="http://schemas.microsoft.com/office/word/2010/wordprocessingShape" mc:Ignorable="w14 w15 w16se w16cid wp14">
+<w:numbering xmlns:wpc="http://schemas.microsoft.com/office/word/2010/wordprocessingCanvas" xmlns:cx="http://schemas.microsoft.com/office/drawing/2014/chartex" xmlns:cx1="http://schemas.microsoft.com/office/drawing/2015/9/8/chartex" xmlns:mc="http://schemas.openxmlformats.org/markup-compatibility/2006" xmlns:o="urn:schemas-microsoft-com:office:office" xmlns:r="http://schemas.openxmlformats.org/officeDocument/2006/relationships" xmlns:m="http://schemas.openxmlformats.org/officeDocument/2006/math" xmlns:v="urn:schemas-microsoft-com:vml" xmlns:wp14="http://schemas.microsoft.com/office/word/2010/wordprocessingDrawing" xmlns:wp="http://schemas.openxmlformats.org/drawingml/2006/wordprocessingDrawing" xmlns:w10="urn:schemas-microsoft-com:office:word" xmlns:w="http://schemas.openxmlformats.org/wordprocessingml/2006/main" xmlns:w14="http://schemas.microsoft.com/office/word/2010/wordml" xmlns:w15="http://schemas.microsoft.com/office/word/2012/wordml" xmlns:w16se="http://schemas.microsoft.com/office/word/2015/wordml/symex" xmlns:wpg="http://schemas.microsoft.com/office/word/2010/wordprocessingGroup" xmlns:wpi="http://schemas.microsoft.com/office/word/2010/wordprocessingInk" xmlns:wne="http://schemas.microsoft.com/office/word/2006/wordml" xmlns:wps="http://schemas.microsoft.com/office/word/2010/wordprocessingShape" mc:Ignorable="w14 w15 w16se wp14">
   <w:abstractNum w:abstractNumId="0" w15:restartNumberingAfterBreak="0">
     <w:nsid w:val="7F7D30C9"/>
     <w:multiLevelType w:val="hybridMultilevel"/>
@@ -3687,7 +3704,7 @@
 </file>
 
 <file path=word/styles.xml><?xml version="1.0" encoding="utf-8"?>
-<w:styles xmlns:mc="http://schemas.openxmlformats.org/markup-compatibility/2006" xmlns:r="http://schemas.openxmlformats.org/officeDocument/2006/relationships" xmlns:w="http://schemas.openxmlformats.org/wordprocessingml/2006/main" xmlns:w14="http://schemas.microsoft.com/office/word/2010/wordml" xmlns:w15="http://schemas.microsoft.com/office/word/2012/wordml" xmlns:w16cid="http://schemas.microsoft.com/office/word/2016/wordml/cid" xmlns:w16se="http://schemas.microsoft.com/office/word/2015/wordml/symex" mc:Ignorable="w14 w15 w16se w16cid">
+<w:styles xmlns:mc="http://schemas.openxmlformats.org/markup-compatibility/2006" xmlns:r="http://schemas.openxmlformats.org/officeDocument/2006/relationships" xmlns:w="http://schemas.openxmlformats.org/wordprocessingml/2006/main" xmlns:w14="http://schemas.microsoft.com/office/word/2010/wordml" xmlns:w15="http://schemas.microsoft.com/office/word/2012/wordml" xmlns:w16se="http://schemas.microsoft.com/office/word/2015/wordml/symex" mc:Ignorable="w14 w15 w16se">
   <w:docDefaults>
     <w:rPrDefault>
       <w:rPr>
@@ -3703,7 +3720,7 @@
       </w:pPr>
     </w:pPrDefault>
   </w:docDefaults>
-  <w:latentStyles w:defLockedState="0" w:defUIPriority="99" w:defSemiHidden="0" w:defUnhideWhenUsed="0" w:defQFormat="0" w:count="375">
+  <w:latentStyles w:defLockedState="0" w:defUIPriority="99" w:defSemiHidden="0" w:defUnhideWhenUsed="0" w:defQFormat="0" w:count="371">
     <w:lsdException w:name="Normal" w:uiPriority="0" w:qFormat="1"/>
     <w:lsdException w:name="heading 1" w:uiPriority="9" w:qFormat="1"/>
     <w:lsdException w:name="heading 2" w:semiHidden="1" w:uiPriority="9" w:unhideWhenUsed="1" w:qFormat="1"/>
@@ -4075,22 +4092,18 @@
     <w:lsdException w:name="List Table 5 Dark Accent 6" w:uiPriority="50"/>
     <w:lsdException w:name="List Table 6 Colorful Accent 6" w:uiPriority="51"/>
     <w:lsdException w:name="List Table 7 Colorful Accent 6" w:uiPriority="52"/>
-    <w:lsdException w:name="Mention" w:semiHidden="1" w:unhideWhenUsed="1"/>
-    <w:lsdException w:name="Smart Hyperlink" w:semiHidden="1" w:unhideWhenUsed="1"/>
-    <w:lsdException w:name="Hashtag" w:semiHidden="1" w:unhideWhenUsed="1"/>
-    <w:lsdException w:name="Unresolved Mention" w:semiHidden="1" w:unhideWhenUsed="1"/>
   </w:latentStyles>
-  <w:style w:type="paragraph" w:default="1" w:styleId="Normal">
+  <w:style w:type="paragraph" w:default="1" w:styleId="Standard">
     <w:name w:val="Normal"/>
     <w:qFormat/>
   </w:style>
-  <w:style w:type="character" w:default="1" w:styleId="DefaultParagraphFont">
+  <w:style w:type="character" w:default="1" w:styleId="Absatz-Standardschriftart">
     <w:name w:val="Default Paragraph Font"/>
     <w:uiPriority w:val="1"/>
     <w:semiHidden/>
     <w:unhideWhenUsed/>
   </w:style>
-  <w:style w:type="table" w:default="1" w:styleId="TableNormal">
+  <w:style w:type="table" w:default="1" w:styleId="NormaleTabelle">
     <w:name w:val="Normal Table"/>
     <w:uiPriority w:val="99"/>
     <w:semiHidden/>
@@ -4105,17 +4118,17 @@
       </w:tblCellMar>
     </w:tblPr>
   </w:style>
-  <w:style w:type="numbering" w:default="1" w:styleId="NoList">
+  <w:style w:type="numbering" w:default="1" w:styleId="KeineListe">
     <w:name w:val="No List"/>
     <w:uiPriority w:val="99"/>
     <w:semiHidden/>
     <w:unhideWhenUsed/>
   </w:style>
-  <w:style w:type="paragraph" w:styleId="Title">
+  <w:style w:type="paragraph" w:styleId="Titel">
     <w:name w:val="Title"/>
-    <w:basedOn w:val="Normal"/>
-    <w:next w:val="Normal"/>
-    <w:link w:val="TitleChar"/>
+    <w:basedOn w:val="Standard"/>
+    <w:next w:val="Standard"/>
+    <w:link w:val="TitelZchn"/>
     <w:uiPriority w:val="10"/>
     <w:qFormat/>
     <w:rsid w:val="006E7E54"/>
@@ -4131,10 +4144,10 @@
       <w:szCs w:val="56"/>
     </w:rPr>
   </w:style>
-  <w:style w:type="character" w:customStyle="1" w:styleId="TitleChar">
-    <w:name w:val="Title Char"/>
-    <w:basedOn w:val="DefaultParagraphFont"/>
-    <w:link w:val="Title"/>
+  <w:style w:type="character" w:customStyle="1" w:styleId="TitelZchn">
+    <w:name w:val="Titel Zchn"/>
+    <w:basedOn w:val="Absatz-Standardschriftart"/>
+    <w:link w:val="Titel"/>
     <w:uiPriority w:val="10"/>
     <w:rsid w:val="006E7E54"/>
     <w:rPr>
@@ -4145,9 +4158,9 @@
       <w:szCs w:val="56"/>
     </w:rPr>
   </w:style>
-  <w:style w:type="paragraph" w:styleId="ListParagraph">
+  <w:style w:type="paragraph" w:styleId="Listenabsatz">
     <w:name w:val="List Paragraph"/>
-    <w:basedOn w:val="Normal"/>
+    <w:basedOn w:val="Standard"/>
     <w:uiPriority w:val="34"/>
     <w:qFormat/>
     <w:rsid w:val="00D22B1C"/>
@@ -4156,9 +4169,9 @@
       <w:contextualSpacing/>
     </w:pPr>
   </w:style>
-  <w:style w:type="table" w:styleId="TableGrid">
+  <w:style w:type="table" w:styleId="Tabellenraster">
     <w:name w:val="Table Grid"/>
-    <w:basedOn w:val="TableNormal"/>
+    <w:basedOn w:val="NormaleTabelle"/>
     <w:uiPriority w:val="39"/>
     <w:rsid w:val="001816C9"/>
     <w:pPr>

</xml_diff>